<commit_message>
rename generic package to 'temppicker'
</commit_message>
<xml_diff>
--- a/labs/1/h_post_Lab1_notes.docx
+++ b/labs/1/h_post_Lab1_notes.docx
@@ -23,8 +23,6 @@
     </w:p>
     <w:p/>
     <w:p>
-      <w:bookmarkStart w:id="0" w:name="_GoBack"/>
-      <w:bookmarkEnd w:id="0"/>
       <w:r>
         <w:t xml:space="preserve">See </w:t>
       </w:r>
@@ -33,9 +31,11 @@
           <w:rPr>
             <w:rStyle w:val="Hyperlink"/>
           </w:rPr>
-          <w:t>https://github.com/henryfbp/itmd-463</w:t>
+          <w:t>https://github.com/henryfbp/itmd-455</w:t>
         </w:r>
       </w:hyperlink>
+      <w:bookmarkStart w:id="0" w:name="_GoBack"/>
+      <w:bookmarkEnd w:id="0"/>
       <w:r>
         <w:t>.</w:t>
       </w:r>
@@ -921,7 +921,7 @@
 </file>
 
 <file path=customXml/itemProps1.xml><?xml version="1.0" encoding="utf-8"?>
-<ds:datastoreItem xmlns:ds="http://schemas.openxmlformats.org/officeDocument/2006/customXml" ds:itemID="{9D35F0EE-E886-40A6-B541-7EFE5FE6E42F}">
+<ds:datastoreItem xmlns:ds="http://schemas.openxmlformats.org/officeDocument/2006/customXml" ds:itemID="{2CB6FB2E-DE78-4953-85BE-E73C67646BBC}">
   <ds:schemaRefs>
     <ds:schemaRef ds:uri="http://schemas.openxmlformats.org/officeDocument/2006/bibliography"/>
   </ds:schemaRefs>

</xml_diff>

<commit_message>
fix incorrect link to github repo
</commit_message>
<xml_diff>
--- a/labs/1/h_post_Lab1_notes.docx
+++ b/labs/1/h_post_Lab1_notes.docx
@@ -23,8 +23,6 @@
     </w:p>
     <w:p/>
     <w:p>
-      <w:bookmarkStart w:id="0" w:name="_GoBack"/>
-      <w:bookmarkEnd w:id="0"/>
       <w:r>
         <w:t xml:space="preserve">See </w:t>
       </w:r>
@@ -33,9 +31,11 @@
           <w:rPr>
             <w:rStyle w:val="Hyperlink"/>
           </w:rPr>
-          <w:t>https://github.com/henryfbp/itmd-463</w:t>
+          <w:t>https://github.com/henryfbp/itmd-455</w:t>
         </w:r>
       </w:hyperlink>
+      <w:bookmarkStart w:id="0" w:name="_GoBack"/>
+      <w:bookmarkEnd w:id="0"/>
       <w:r>
         <w:t>.</w:t>
       </w:r>
@@ -921,7 +921,7 @@
 </file>
 
 <file path=customXml/itemProps1.xml><?xml version="1.0" encoding="utf-8"?>
-<ds:datastoreItem xmlns:ds="http://schemas.openxmlformats.org/officeDocument/2006/customXml" ds:itemID="{9D35F0EE-E886-40A6-B541-7EFE5FE6E42F}">
+<ds:datastoreItem xmlns:ds="http://schemas.openxmlformats.org/officeDocument/2006/customXml" ds:itemID="{2CB6FB2E-DE78-4953-85BE-E73C67646BBC}">
   <ds:schemaRefs>
     <ds:schemaRef ds:uri="http://schemas.openxmlformats.org/officeDocument/2006/bibliography"/>
   </ds:schemaRefs>

</xml_diff>